<commit_message>
errors fixed within resume
</commit_message>
<xml_diff>
--- a/files/Tevariyae woods resume.docx
+++ b/files/Tevariyae woods resume.docx
@@ -54,13 +54,7 @@
         <w:rPr>
           <w:rFonts w:ascii="Times New Roman" w:hAnsi="Times New Roman" w:cs="Times New Roman"/>
         </w:rPr>
-        <w:t>https://www.linkedin.com/in/tevariyae-woods</w:t>
-      </w:r>
-      <w:r>
-        <w:rPr>
-          <w:rFonts w:ascii="Times New Roman" w:hAnsi="Times New Roman" w:cs="Times New Roman"/>
-        </w:rPr>
-        <w:t xml:space="preserve">  • tw</w:t>
+        <w:t>https://www.linkedin.com/in/tevariyae-woods  • tw</w:t>
       </w:r>
       <w:r>
         <w:rPr>
@@ -224,7 +218,13 @@
         <w:rPr>
           <w:rFonts w:ascii="Times New Roman" w:hAnsi="Times New Roman" w:cs="Times New Roman"/>
         </w:rPr>
-        <w:t>Bachelors of Science, Computer Science – On course to earn at the University of South Carolina. May 2026, Columbia SC</w:t>
+        <w:t>Bachelor of Science</w:t>
+      </w:r>
+      <w:r>
+        <w:rPr>
+          <w:rFonts w:ascii="Times New Roman" w:hAnsi="Times New Roman" w:cs="Times New Roman"/>
+        </w:rPr>
+        <w:t>, Computer Science – On course to earn at the University of South Carolina. May 2026, Columbia SC</w:t>
       </w:r>
     </w:p>
     <w:p>
@@ -545,16 +545,26 @@
         <w:rPr>
           <w:rFonts w:ascii="Times New Roman" w:hAnsi="Times New Roman" w:cs="Times New Roman"/>
         </w:rPr>
-        <w:t xml:space="preserve">• This all time </w:t>
-      </w:r>
-      <w:proofErr w:type="spellStart"/>
-      <w:r>
-        <w:rPr>
-          <w:rFonts w:ascii="Times New Roman" w:hAnsi="Times New Roman" w:cs="Times New Roman"/>
-        </w:rPr>
-        <w:t>classicallowed</w:t>
-      </w:r>
-      <w:proofErr w:type="spellEnd"/>
+        <w:t xml:space="preserve">• This </w:t>
+      </w:r>
+      <w:r>
+        <w:rPr>
+          <w:rFonts w:ascii="Times New Roman" w:hAnsi="Times New Roman" w:cs="Times New Roman"/>
+        </w:rPr>
+        <w:t>all-time</w:t>
+      </w:r>
+      <w:r>
+        <w:rPr>
+          <w:rFonts w:ascii="Times New Roman" w:hAnsi="Times New Roman" w:cs="Times New Roman"/>
+        </w:rPr>
+        <w:t xml:space="preserve"> </w:t>
+      </w:r>
+      <w:r>
+        <w:rPr>
+          <w:rFonts w:ascii="Times New Roman" w:hAnsi="Times New Roman" w:cs="Times New Roman"/>
+        </w:rPr>
+        <w:t>classic allowed</w:t>
+      </w:r>
       <w:r>
         <w:rPr>
           <w:rFonts w:ascii="Times New Roman" w:hAnsi="Times New Roman" w:cs="Times New Roman"/>
@@ -593,7 +603,31 @@
         <w:rPr>
           <w:rFonts w:ascii="Times New Roman" w:hAnsi="Times New Roman" w:cs="Times New Roman"/>
         </w:rPr>
-        <w:t>• In this project I was one of the key coordinators leading a group to achieving our goals; which was to donate to the less fortunate.</w:t>
+        <w:t xml:space="preserve">• In this project I was one of the key coordinators leading a group to </w:t>
+      </w:r>
+      <w:r>
+        <w:rPr>
+          <w:rFonts w:ascii="Times New Roman" w:hAnsi="Times New Roman" w:cs="Times New Roman"/>
+        </w:rPr>
+        <w:t>achieve</w:t>
+      </w:r>
+      <w:r>
+        <w:rPr>
+          <w:rFonts w:ascii="Times New Roman" w:hAnsi="Times New Roman" w:cs="Times New Roman"/>
+        </w:rPr>
+        <w:t xml:space="preserve"> our </w:t>
+      </w:r>
+      <w:r>
+        <w:rPr>
+          <w:rFonts w:ascii="Times New Roman" w:hAnsi="Times New Roman" w:cs="Times New Roman"/>
+        </w:rPr>
+        <w:t>goals,</w:t>
+      </w:r>
+      <w:r>
+        <w:rPr>
+          <w:rFonts w:ascii="Times New Roman" w:hAnsi="Times New Roman" w:cs="Times New Roman"/>
+        </w:rPr>
+        <w:t xml:space="preserve"> which was to donate to the less fortunate.</w:t>
       </w:r>
     </w:p>
     <w:p>

</xml_diff>